<commit_message>
Documentation/SYSADD- Wealth Securities Inc..docx
</commit_message>
<xml_diff>
--- a/Documentation/SYSADD- Wealth Securities Inc..docx
+++ b/Documentation/SYSADD- Wealth Securities Inc..docx
@@ -1219,7 +1219,17 @@
     <w:p/>
     <w:p/>
     <w:p>
-      <w:r>
+      <w:pPr>
+        <w:rPr>
+          <w:b/>
+          <w:sz w:val="28"/>
+        </w:rPr>
+      </w:pPr>
+      <w:r>
+        <w:rPr>
+          <w:b/>
+          <w:sz w:val="28"/>
+        </w:rPr>
         <w:lastRenderedPageBreak/>
         <w:t>Context diagram</w:t>
       </w:r>
@@ -1274,15 +1284,33 @@
     </w:p>
     <w:p/>
     <w:p>
-      <w:r>
+      <w:pPr>
+        <w:rPr>
+          <w:b/>
+          <w:sz w:val="28"/>
+        </w:rPr>
+      </w:pPr>
+      <w:r>
+        <w:rPr>
+          <w:b/>
+          <w:sz w:val="28"/>
+        </w:rPr>
         <w:t xml:space="preserve">DFD </w:t>
       </w:r>
       <w:proofErr w:type="spellStart"/>
       <w:r>
+        <w:rPr>
+          <w:b/>
+          <w:sz w:val="28"/>
+        </w:rPr>
         <w:t>lvl</w:t>
       </w:r>
       <w:proofErr w:type="spellEnd"/>
       <w:r>
+        <w:rPr>
+          <w:b/>
+          <w:sz w:val="28"/>
+        </w:rPr>
         <w:t xml:space="preserve"> 0</w:t>
       </w:r>
     </w:p>
@@ -1336,7 +1364,17 @@
     </w:p>
     <w:p/>
     <w:p>
-      <w:r>
+      <w:pPr>
+        <w:rPr>
+          <w:b/>
+          <w:sz w:val="28"/>
+        </w:rPr>
+      </w:pPr>
+      <w:r>
+        <w:rPr>
+          <w:b/>
+          <w:sz w:val="28"/>
+        </w:rPr>
         <w:lastRenderedPageBreak/>
         <w:t>ERD Diagram</w:t>
       </w:r>
@@ -1408,8 +1446,17 @@
     <w:p/>
     <w:p/>
     <w:p>
-      <w:r>
-        <w:lastRenderedPageBreak/>
+      <w:pPr>
+        <w:rPr>
+          <w:b/>
+          <w:sz w:val="28"/>
+        </w:rPr>
+      </w:pPr>
+      <w:r>
+        <w:rPr>
+          <w:b/>
+          <w:sz w:val="28"/>
+        </w:rPr>
         <w:t>Event Table</w:t>
       </w:r>
     </w:p>
@@ -1471,8 +1518,17 @@
     <w:p/>
     <w:p/>
     <w:p>
-      <w:r>
-        <w:lastRenderedPageBreak/>
+      <w:pPr>
+        <w:rPr>
+          <w:b/>
+          <w:sz w:val="28"/>
+        </w:rPr>
+      </w:pPr>
+      <w:r>
+        <w:rPr>
+          <w:b/>
+          <w:sz w:val="28"/>
+        </w:rPr>
         <w:t>Class Diagram</w:t>
       </w:r>
     </w:p>
@@ -1526,7 +1582,82 @@
     </w:p>
     <w:p/>
     <w:p>
-      <w:r>
+      <w:pPr>
+        <w:rPr>
+          <w:b/>
+          <w:sz w:val="28"/>
+        </w:rPr>
+      </w:pPr>
+    </w:p>
+    <w:p>
+      <w:pPr>
+        <w:rPr>
+          <w:b/>
+          <w:sz w:val="28"/>
+        </w:rPr>
+      </w:pPr>
+    </w:p>
+    <w:p>
+      <w:pPr>
+        <w:rPr>
+          <w:b/>
+          <w:sz w:val="28"/>
+        </w:rPr>
+      </w:pPr>
+    </w:p>
+    <w:p>
+      <w:pPr>
+        <w:rPr>
+          <w:b/>
+          <w:sz w:val="28"/>
+        </w:rPr>
+      </w:pPr>
+    </w:p>
+    <w:p>
+      <w:pPr>
+        <w:rPr>
+          <w:b/>
+          <w:sz w:val="28"/>
+        </w:rPr>
+      </w:pPr>
+    </w:p>
+    <w:p>
+      <w:pPr>
+        <w:rPr>
+          <w:b/>
+          <w:sz w:val="28"/>
+        </w:rPr>
+      </w:pPr>
+    </w:p>
+    <w:p>
+      <w:pPr>
+        <w:rPr>
+          <w:b/>
+          <w:sz w:val="28"/>
+        </w:rPr>
+      </w:pPr>
+    </w:p>
+    <w:p>
+      <w:pPr>
+        <w:rPr>
+          <w:b/>
+          <w:sz w:val="28"/>
+        </w:rPr>
+      </w:pPr>
+    </w:p>
+    <w:p>
+      <w:pPr>
+        <w:rPr>
+          <w:b/>
+          <w:sz w:val="28"/>
+        </w:rPr>
+      </w:pPr>
+      <w:r>
+        <w:rPr>
+          <w:b/>
+          <w:sz w:val="28"/>
+        </w:rPr>
+        <w:lastRenderedPageBreak/>
         <w:t>Sequence diagram</w:t>
       </w:r>
     </w:p>
@@ -1537,7 +1668,7 @@
         </w:rPr>
         <w:drawing>
           <wp:inline distT="0" distB="0" distL="0" distR="0">
-            <wp:extent cx="5943600" cy="2922270"/>
+            <wp:extent cx="6518329" cy="3204845"/>
             <wp:effectExtent l="0" t="0" r="0" b="0"/>
             <wp:docPr id="6" name="Picture 6"/>
             <wp:cNvGraphicFramePr>
@@ -1565,7 +1696,7 @@
                   <pic:spPr>
                     <a:xfrm>
                       <a:off x="0" y="0"/>
-                      <a:ext cx="5943600" cy="2922270"/>
+                      <a:ext cx="6541556" cy="3216265"/>
                     </a:xfrm>
                     <a:prstGeom prst="rect">
                       <a:avLst/>
@@ -1579,7 +1710,113 @@
       </w:r>
     </w:p>
     <w:p>
-      <w:r>
+      <w:pPr>
+        <w:rPr>
+          <w:b/>
+          <w:sz w:val="28"/>
+        </w:rPr>
+      </w:pPr>
+    </w:p>
+    <w:p>
+      <w:pPr>
+        <w:rPr>
+          <w:b/>
+          <w:sz w:val="28"/>
+        </w:rPr>
+      </w:pPr>
+    </w:p>
+    <w:p>
+      <w:pPr>
+        <w:rPr>
+          <w:b/>
+          <w:sz w:val="28"/>
+        </w:rPr>
+      </w:pPr>
+    </w:p>
+    <w:p>
+      <w:pPr>
+        <w:rPr>
+          <w:b/>
+          <w:sz w:val="28"/>
+        </w:rPr>
+      </w:pPr>
+    </w:p>
+    <w:p>
+      <w:pPr>
+        <w:rPr>
+          <w:b/>
+          <w:sz w:val="28"/>
+        </w:rPr>
+      </w:pPr>
+    </w:p>
+    <w:p>
+      <w:pPr>
+        <w:rPr>
+          <w:b/>
+          <w:sz w:val="28"/>
+        </w:rPr>
+      </w:pPr>
+    </w:p>
+    <w:p>
+      <w:pPr>
+        <w:rPr>
+          <w:b/>
+          <w:sz w:val="28"/>
+        </w:rPr>
+      </w:pPr>
+    </w:p>
+    <w:p>
+      <w:pPr>
+        <w:rPr>
+          <w:b/>
+          <w:sz w:val="28"/>
+        </w:rPr>
+      </w:pPr>
+    </w:p>
+    <w:p>
+      <w:pPr>
+        <w:rPr>
+          <w:b/>
+          <w:sz w:val="28"/>
+        </w:rPr>
+      </w:pPr>
+    </w:p>
+    <w:p>
+      <w:pPr>
+        <w:rPr>
+          <w:b/>
+          <w:sz w:val="28"/>
+        </w:rPr>
+      </w:pPr>
+    </w:p>
+    <w:p>
+      <w:pPr>
+        <w:rPr>
+          <w:b/>
+          <w:sz w:val="28"/>
+        </w:rPr>
+      </w:pPr>
+    </w:p>
+    <w:p>
+      <w:pPr>
+        <w:rPr>
+          <w:b/>
+          <w:sz w:val="28"/>
+        </w:rPr>
+      </w:pPr>
+    </w:p>
+    <w:p>
+      <w:pPr>
+        <w:rPr>
+          <w:b/>
+          <w:sz w:val="28"/>
+        </w:rPr>
+      </w:pPr>
+      <w:r>
+        <w:rPr>
+          <w:b/>
+          <w:sz w:val="28"/>
+        </w:rPr>
         <w:lastRenderedPageBreak/>
         <w:t>Activity Diagram:</w:t>
       </w:r>
@@ -1751,8 +1988,8 @@
         </w:rPr>
         <w:drawing>
           <wp:inline distT="0" distB="0" distL="0" distR="0">
-            <wp:extent cx="4933950" cy="3962400"/>
-            <wp:effectExtent l="0" t="0" r="0" b="0"/>
+            <wp:extent cx="4791075" cy="3962400"/>
+            <wp:effectExtent l="0" t="0" r="9525" b="0"/>
             <wp:docPr id="9" name="Picture 9" descr="E:\Charts\actd1.PNG"/>
             <wp:cNvGraphicFramePr>
               <a:graphicFrameLocks xmlns:a="http://schemas.openxmlformats.org/drawingml/2006/main" noChangeAspect="1"/>
@@ -1782,7 +2019,7 @@
                   <pic:spPr bwMode="auto">
                     <a:xfrm>
                       <a:off x="0" y="0"/>
-                      <a:ext cx="4933950" cy="3962400"/>
+                      <a:ext cx="4791075" cy="3962400"/>
                     </a:xfrm>
                     <a:prstGeom prst="rect">
                       <a:avLst/>
@@ -1852,15 +2089,23 @@
           </wp:inline>
         </w:drawing>
       </w:r>
-      <w:bookmarkStart w:id="0" w:name="_GoBack"/>
-      <w:bookmarkEnd w:id="0"/>
       <w:r>
         <w:br w:type="page"/>
       </w:r>
     </w:p>
     <w:p/>
     <w:p>
-      <w:r>
+      <w:pPr>
+        <w:rPr>
+          <w:b/>
+          <w:sz w:val="28"/>
+        </w:rPr>
+      </w:pPr>
+      <w:r>
+        <w:rPr>
+          <w:b/>
+          <w:sz w:val="28"/>
+        </w:rPr>
         <w:t>Use case diagram</w:t>
       </w:r>
     </w:p>
@@ -1918,7 +2163,17 @@
       </w:r>
     </w:p>
     <w:p>
-      <w:r>
+      <w:pPr>
+        <w:rPr>
+          <w:b/>
+          <w:sz w:val="28"/>
+        </w:rPr>
+      </w:pPr>
+      <w:r>
+        <w:rPr>
+          <w:b/>
+          <w:sz w:val="28"/>
+        </w:rPr>
         <w:lastRenderedPageBreak/>
         <w:t>Use case full description:</w:t>
       </w:r>
@@ -3698,46 +3953,6 @@
     <w:p/>
     <w:p/>
     <w:p/>
-    <w:p/>
-    <w:p/>
-    <w:p>
-      <w:pPr>
-        <w:tabs>
-          <w:tab w:val="left" w:pos="8145"/>
-        </w:tabs>
-      </w:pPr>
-      <w:r>
-        <w:tab/>
-      </w:r>
-    </w:p>
-    <w:p>
-      <w:pPr>
-        <w:tabs>
-          <w:tab w:val="left" w:pos="8145"/>
-        </w:tabs>
-      </w:pPr>
-    </w:p>
-    <w:p>
-      <w:pPr>
-        <w:tabs>
-          <w:tab w:val="left" w:pos="8145"/>
-        </w:tabs>
-      </w:pPr>
-    </w:p>
-    <w:p>
-      <w:pPr>
-        <w:tabs>
-          <w:tab w:val="left" w:pos="8145"/>
-        </w:tabs>
-      </w:pPr>
-    </w:p>
-    <w:p>
-      <w:pPr>
-        <w:tabs>
-          <w:tab w:val="left" w:pos="8145"/>
-        </w:tabs>
-      </w:pPr>
-    </w:p>
     <w:p>
       <w:pPr>
         <w:tabs>
@@ -3764,6 +3979,7 @@
           </w:tcPr>
           <w:p>
             <w:r>
+              <w:lastRenderedPageBreak/>
               <w:t>Use Case Name:</w:t>
             </w:r>
           </w:p>
@@ -4088,6 +4304,743 @@
     <w:p/>
     <w:p/>
     <w:p/>
+    <w:p/>
+    <w:p/>
+    <w:p/>
+    <w:p/>
+    <w:p/>
+    <w:p/>
+    <w:p/>
+    <w:p>
+      <w:pPr>
+        <w:rPr>
+          <w:b/>
+          <w:sz w:val="28"/>
+        </w:rPr>
+      </w:pPr>
+      <w:r>
+        <w:rPr>
+          <w:b/>
+          <w:sz w:val="28"/>
+        </w:rPr>
+        <w:lastRenderedPageBreak/>
+        <w:t>Communication diagram</w:t>
+      </w:r>
+    </w:p>
+    <w:p>
+      <w:r>
+        <w:rPr>
+          <w:noProof/>
+        </w:rPr>
+        <w:drawing>
+          <wp:inline distT="0" distB="0" distL="0" distR="0">
+            <wp:extent cx="5695950" cy="4276725"/>
+            <wp:effectExtent l="0" t="0" r="0" b="9525"/>
+            <wp:docPr id="14" name="Picture 14"/>
+            <wp:cNvGraphicFramePr>
+              <a:graphicFrameLocks xmlns:a="http://schemas.openxmlformats.org/drawingml/2006/main" noChangeAspect="1"/>
+            </wp:cNvGraphicFramePr>
+            <a:graphic xmlns:a="http://schemas.openxmlformats.org/drawingml/2006/main">
+              <a:graphicData uri="http://schemas.openxmlformats.org/drawingml/2006/picture">
+                <pic:pic xmlns:pic="http://schemas.openxmlformats.org/drawingml/2006/picture">
+                  <pic:nvPicPr>
+                    <pic:cNvPr id="14" name="communication diagram.jpg"/>
+                    <pic:cNvPicPr/>
+                  </pic:nvPicPr>
+                  <pic:blipFill>
+                    <a:blip r:embed="rId17">
+                      <a:extLst>
+                        <a:ext uri="{28A0092B-C50C-407E-A947-70E740481C1C}">
+                          <a14:useLocalDpi xmlns:a14="http://schemas.microsoft.com/office/drawing/2010/main" val="0"/>
+                        </a:ext>
+                      </a:extLst>
+                    </a:blip>
+                    <a:stretch>
+                      <a:fillRect/>
+                    </a:stretch>
+                  </pic:blipFill>
+                  <pic:spPr>
+                    <a:xfrm>
+                      <a:off x="0" y="0"/>
+                      <a:ext cx="5695950" cy="4276725"/>
+                    </a:xfrm>
+                    <a:prstGeom prst="rect">
+                      <a:avLst/>
+                    </a:prstGeom>
+                  </pic:spPr>
+                </pic:pic>
+              </a:graphicData>
+            </a:graphic>
+          </wp:inline>
+        </w:drawing>
+      </w:r>
+    </w:p>
+    <w:p>
+      <w:pPr>
+        <w:rPr>
+          <w:b/>
+          <w:sz w:val="28"/>
+        </w:rPr>
+      </w:pPr>
+      <w:r>
+        <w:rPr>
+          <w:b/>
+          <w:sz w:val="28"/>
+        </w:rPr>
+        <w:t>Component diagram</w:t>
+      </w:r>
+    </w:p>
+    <w:p>
+      <w:r>
+        <w:rPr>
+          <w:noProof/>
+        </w:rPr>
+        <w:drawing>
+          <wp:inline distT="0" distB="0" distL="0" distR="0">
+            <wp:extent cx="5943600" cy="2642235"/>
+            <wp:effectExtent l="0" t="0" r="0" b="5715"/>
+            <wp:docPr id="15" name="Picture 15"/>
+            <wp:cNvGraphicFramePr>
+              <a:graphicFrameLocks xmlns:a="http://schemas.openxmlformats.org/drawingml/2006/main" noChangeAspect="1"/>
+            </wp:cNvGraphicFramePr>
+            <a:graphic xmlns:a="http://schemas.openxmlformats.org/drawingml/2006/main">
+              <a:graphicData uri="http://schemas.openxmlformats.org/drawingml/2006/picture">
+                <pic:pic xmlns:pic="http://schemas.openxmlformats.org/drawingml/2006/picture">
+                  <pic:nvPicPr>
+                    <pic:cNvPr id="15" name="Component digram.PNG"/>
+                    <pic:cNvPicPr/>
+                  </pic:nvPicPr>
+                  <pic:blipFill>
+                    <a:blip r:embed="rId18">
+                      <a:extLst>
+                        <a:ext uri="{28A0092B-C50C-407E-A947-70E740481C1C}">
+                          <a14:useLocalDpi xmlns:a14="http://schemas.microsoft.com/office/drawing/2010/main" val="0"/>
+                        </a:ext>
+                      </a:extLst>
+                    </a:blip>
+                    <a:stretch>
+                      <a:fillRect/>
+                    </a:stretch>
+                  </pic:blipFill>
+                  <pic:spPr>
+                    <a:xfrm>
+                      <a:off x="0" y="0"/>
+                      <a:ext cx="5943600" cy="2642235"/>
+                    </a:xfrm>
+                    <a:prstGeom prst="rect">
+                      <a:avLst/>
+                    </a:prstGeom>
+                  </pic:spPr>
+                </pic:pic>
+              </a:graphicData>
+            </a:graphic>
+          </wp:inline>
+        </w:drawing>
+      </w:r>
+    </w:p>
+    <w:p/>
+    <w:p>
+      <w:pPr>
+        <w:rPr>
+          <w:b/>
+          <w:sz w:val="24"/>
+        </w:rPr>
+      </w:pPr>
+      <w:r>
+        <w:rPr>
+          <w:b/>
+          <w:sz w:val="24"/>
+        </w:rPr>
+        <w:lastRenderedPageBreak/>
+        <w:t>Package diagram</w:t>
+      </w:r>
+    </w:p>
+    <w:p>
+      <w:r>
+        <w:rPr>
+          <w:noProof/>
+        </w:rPr>
+        <w:drawing>
+          <wp:inline distT="0" distB="0" distL="0" distR="0">
+            <wp:extent cx="5601482" cy="5830114"/>
+            <wp:effectExtent l="0" t="0" r="0" b="0"/>
+            <wp:docPr id="16" name="Picture 16"/>
+            <wp:cNvGraphicFramePr>
+              <a:graphicFrameLocks xmlns:a="http://schemas.openxmlformats.org/drawingml/2006/main" noChangeAspect="1"/>
+            </wp:cNvGraphicFramePr>
+            <a:graphic xmlns:a="http://schemas.openxmlformats.org/drawingml/2006/main">
+              <a:graphicData uri="http://schemas.openxmlformats.org/drawingml/2006/picture">
+                <pic:pic xmlns:pic="http://schemas.openxmlformats.org/drawingml/2006/picture">
+                  <pic:nvPicPr>
+                    <pic:cNvPr id="16" name="package_diagram.PNG"/>
+                    <pic:cNvPicPr/>
+                  </pic:nvPicPr>
+                  <pic:blipFill>
+                    <a:blip r:embed="rId19">
+                      <a:extLst>
+                        <a:ext uri="{28A0092B-C50C-407E-A947-70E740481C1C}">
+                          <a14:useLocalDpi xmlns:a14="http://schemas.microsoft.com/office/drawing/2010/main" val="0"/>
+                        </a:ext>
+                      </a:extLst>
+                    </a:blip>
+                    <a:stretch>
+                      <a:fillRect/>
+                    </a:stretch>
+                  </pic:blipFill>
+                  <pic:spPr>
+                    <a:xfrm>
+                      <a:off x="0" y="0"/>
+                      <a:ext cx="5601482" cy="5830114"/>
+                    </a:xfrm>
+                    <a:prstGeom prst="rect">
+                      <a:avLst/>
+                    </a:prstGeom>
+                  </pic:spPr>
+                </pic:pic>
+              </a:graphicData>
+            </a:graphic>
+          </wp:inline>
+        </w:drawing>
+      </w:r>
+    </w:p>
+    <w:p/>
+    <w:p/>
+    <w:p/>
+    <w:p/>
+    <w:p/>
+    <w:p/>
+    <w:p>
+      <w:pPr>
+        <w:rPr>
+          <w:b/>
+          <w:sz w:val="28"/>
+        </w:rPr>
+      </w:pPr>
+      <w:r>
+        <w:rPr>
+          <w:b/>
+          <w:sz w:val="28"/>
+        </w:rPr>
+        <w:lastRenderedPageBreak/>
+        <w:t>State diagram</w:t>
+      </w:r>
+    </w:p>
+    <w:p>
+      <w:r>
+        <w:rPr>
+          <w:noProof/>
+        </w:rPr>
+        <w:drawing>
+          <wp:inline distT="0" distB="0" distL="0" distR="0">
+            <wp:extent cx="5639587" cy="2753109"/>
+            <wp:effectExtent l="0" t="0" r="0" b="9525"/>
+            <wp:docPr id="17" name="Picture 17"/>
+            <wp:cNvGraphicFramePr>
+              <a:graphicFrameLocks xmlns:a="http://schemas.openxmlformats.org/drawingml/2006/main" noChangeAspect="1"/>
+            </wp:cNvGraphicFramePr>
+            <a:graphic xmlns:a="http://schemas.openxmlformats.org/drawingml/2006/main">
+              <a:graphicData uri="http://schemas.openxmlformats.org/drawingml/2006/picture">
+                <pic:pic xmlns:pic="http://schemas.openxmlformats.org/drawingml/2006/picture">
+                  <pic:nvPicPr>
+                    <pic:cNvPr id="17" name="state diagram.PNG"/>
+                    <pic:cNvPicPr/>
+                  </pic:nvPicPr>
+                  <pic:blipFill>
+                    <a:blip r:embed="rId20">
+                      <a:extLst>
+                        <a:ext uri="{28A0092B-C50C-407E-A947-70E740481C1C}">
+                          <a14:useLocalDpi xmlns:a14="http://schemas.microsoft.com/office/drawing/2010/main" val="0"/>
+                        </a:ext>
+                      </a:extLst>
+                    </a:blip>
+                    <a:stretch>
+                      <a:fillRect/>
+                    </a:stretch>
+                  </pic:blipFill>
+                  <pic:spPr>
+                    <a:xfrm>
+                      <a:off x="0" y="0"/>
+                      <a:ext cx="5639587" cy="2753109"/>
+                    </a:xfrm>
+                    <a:prstGeom prst="rect">
+                      <a:avLst/>
+                    </a:prstGeom>
+                  </pic:spPr>
+                </pic:pic>
+              </a:graphicData>
+            </a:graphic>
+          </wp:inline>
+        </w:drawing>
+      </w:r>
+    </w:p>
+    <w:p/>
+    <w:p>
+      <w:pPr>
+        <w:rPr>
+          <w:b/>
+          <w:sz w:val="28"/>
+        </w:rPr>
+      </w:pPr>
+    </w:p>
+    <w:p>
+      <w:pPr>
+        <w:rPr>
+          <w:b/>
+          <w:sz w:val="28"/>
+        </w:rPr>
+      </w:pPr>
+    </w:p>
+    <w:p>
+      <w:pPr>
+        <w:rPr>
+          <w:b/>
+          <w:sz w:val="28"/>
+        </w:rPr>
+      </w:pPr>
+    </w:p>
+    <w:p>
+      <w:pPr>
+        <w:rPr>
+          <w:b/>
+          <w:sz w:val="28"/>
+        </w:rPr>
+      </w:pPr>
+    </w:p>
+    <w:p>
+      <w:pPr>
+        <w:rPr>
+          <w:b/>
+          <w:sz w:val="28"/>
+        </w:rPr>
+      </w:pPr>
+    </w:p>
+    <w:p>
+      <w:pPr>
+        <w:rPr>
+          <w:b/>
+          <w:sz w:val="28"/>
+        </w:rPr>
+      </w:pPr>
+    </w:p>
+    <w:p>
+      <w:pPr>
+        <w:rPr>
+          <w:b/>
+          <w:sz w:val="28"/>
+        </w:rPr>
+      </w:pPr>
+    </w:p>
+    <w:p>
+      <w:pPr>
+        <w:rPr>
+          <w:b/>
+          <w:sz w:val="28"/>
+        </w:rPr>
+      </w:pPr>
+    </w:p>
+    <w:p>
+      <w:pPr>
+        <w:rPr>
+          <w:b/>
+          <w:sz w:val="28"/>
+        </w:rPr>
+      </w:pPr>
+    </w:p>
+    <w:p>
+      <w:pPr>
+        <w:rPr>
+          <w:b/>
+          <w:sz w:val="28"/>
+        </w:rPr>
+      </w:pPr>
+    </w:p>
+    <w:p>
+      <w:pPr>
+        <w:rPr>
+          <w:b/>
+          <w:sz w:val="28"/>
+        </w:rPr>
+      </w:pPr>
+    </w:p>
+    <w:p>
+      <w:pPr>
+        <w:rPr>
+          <w:b/>
+          <w:sz w:val="28"/>
+        </w:rPr>
+      </w:pPr>
+    </w:p>
+    <w:p>
+      <w:pPr>
+        <w:rPr>
+          <w:b/>
+          <w:sz w:val="28"/>
+        </w:rPr>
+      </w:pPr>
+      <w:r>
+        <w:rPr>
+          <w:b/>
+          <w:sz w:val="28"/>
+        </w:rPr>
+        <w:lastRenderedPageBreak/>
+        <w:t>Composite diagram</w:t>
+      </w:r>
+    </w:p>
+    <w:p>
+      <w:pPr>
+        <w:rPr>
+          <w:b/>
+          <w:sz w:val="28"/>
+        </w:rPr>
+      </w:pPr>
+      <w:r>
+        <w:rPr>
+          <w:b/>
+          <w:noProof/>
+          <w:sz w:val="28"/>
+        </w:rPr>
+        <w:drawing>
+          <wp:inline distT="0" distB="0" distL="0" distR="0">
+            <wp:extent cx="6143625" cy="3178800"/>
+            <wp:effectExtent l="0" t="0" r="0" b="3175"/>
+            <wp:docPr id="18" name="Picture 18"/>
+            <wp:cNvGraphicFramePr>
+              <a:graphicFrameLocks xmlns:a="http://schemas.openxmlformats.org/drawingml/2006/main" noChangeAspect="1"/>
+            </wp:cNvGraphicFramePr>
+            <a:graphic xmlns:a="http://schemas.openxmlformats.org/drawingml/2006/main">
+              <a:graphicData uri="http://schemas.openxmlformats.org/drawingml/2006/picture">
+                <pic:pic xmlns:pic="http://schemas.openxmlformats.org/drawingml/2006/picture">
+                  <pic:nvPicPr>
+                    <pic:cNvPr id="18" name="composite_diagram1.PNG"/>
+                    <pic:cNvPicPr/>
+                  </pic:nvPicPr>
+                  <pic:blipFill>
+                    <a:blip r:embed="rId21">
+                      <a:extLst>
+                        <a:ext uri="{28A0092B-C50C-407E-A947-70E740481C1C}">
+                          <a14:useLocalDpi xmlns:a14="http://schemas.microsoft.com/office/drawing/2010/main" val="0"/>
+                        </a:ext>
+                      </a:extLst>
+                    </a:blip>
+                    <a:stretch>
+                      <a:fillRect/>
+                    </a:stretch>
+                  </pic:blipFill>
+                  <pic:spPr>
+                    <a:xfrm>
+                      <a:off x="0" y="0"/>
+                      <a:ext cx="6159018" cy="3186765"/>
+                    </a:xfrm>
+                    <a:prstGeom prst="rect">
+                      <a:avLst/>
+                    </a:prstGeom>
+                  </pic:spPr>
+                </pic:pic>
+              </a:graphicData>
+            </a:graphic>
+          </wp:inline>
+        </w:drawing>
+      </w:r>
+      <w:r>
+        <w:rPr>
+          <w:b/>
+          <w:noProof/>
+          <w:sz w:val="28"/>
+        </w:rPr>
+        <w:drawing>
+          <wp:inline distT="0" distB="0" distL="0" distR="0">
+            <wp:extent cx="3686175" cy="2794212"/>
+            <wp:effectExtent l="0" t="0" r="0" b="6350"/>
+            <wp:docPr id="19" name="Picture 19"/>
+            <wp:cNvGraphicFramePr>
+              <a:graphicFrameLocks xmlns:a="http://schemas.openxmlformats.org/drawingml/2006/main" noChangeAspect="1"/>
+            </wp:cNvGraphicFramePr>
+            <a:graphic xmlns:a="http://schemas.openxmlformats.org/drawingml/2006/main">
+              <a:graphicData uri="http://schemas.openxmlformats.org/drawingml/2006/picture">
+                <pic:pic xmlns:pic="http://schemas.openxmlformats.org/drawingml/2006/picture">
+                  <pic:nvPicPr>
+                    <pic:cNvPr id="19" name="composite_diagram2.PNG"/>
+                    <pic:cNvPicPr/>
+                  </pic:nvPicPr>
+                  <pic:blipFill>
+                    <a:blip r:embed="rId22">
+                      <a:extLst>
+                        <a:ext uri="{28A0092B-C50C-407E-A947-70E740481C1C}">
+                          <a14:useLocalDpi xmlns:a14="http://schemas.microsoft.com/office/drawing/2010/main" val="0"/>
+                        </a:ext>
+                      </a:extLst>
+                    </a:blip>
+                    <a:stretch>
+                      <a:fillRect/>
+                    </a:stretch>
+                  </pic:blipFill>
+                  <pic:spPr>
+                    <a:xfrm>
+                      <a:off x="0" y="0"/>
+                      <a:ext cx="3708363" cy="2811031"/>
+                    </a:xfrm>
+                    <a:prstGeom prst="rect">
+                      <a:avLst/>
+                    </a:prstGeom>
+                  </pic:spPr>
+                </pic:pic>
+              </a:graphicData>
+            </a:graphic>
+          </wp:inline>
+        </w:drawing>
+      </w:r>
+      <w:r>
+        <w:rPr>
+          <w:b/>
+          <w:noProof/>
+          <w:sz w:val="28"/>
+        </w:rPr>
+        <w:lastRenderedPageBreak/>
+        <w:drawing>
+          <wp:inline distT="0" distB="0" distL="0" distR="0">
+            <wp:extent cx="5943600" cy="3075305"/>
+            <wp:effectExtent l="0" t="0" r="0" b="0"/>
+            <wp:docPr id="20" name="Picture 20"/>
+            <wp:cNvGraphicFramePr>
+              <a:graphicFrameLocks xmlns:a="http://schemas.openxmlformats.org/drawingml/2006/main" noChangeAspect="1"/>
+            </wp:cNvGraphicFramePr>
+            <a:graphic xmlns:a="http://schemas.openxmlformats.org/drawingml/2006/main">
+              <a:graphicData uri="http://schemas.openxmlformats.org/drawingml/2006/picture">
+                <pic:pic xmlns:pic="http://schemas.openxmlformats.org/drawingml/2006/picture">
+                  <pic:nvPicPr>
+                    <pic:cNvPr id="20" name="composite_diagram3.png"/>
+                    <pic:cNvPicPr/>
+                  </pic:nvPicPr>
+                  <pic:blipFill>
+                    <a:blip r:embed="rId23">
+                      <a:extLst>
+                        <a:ext uri="{28A0092B-C50C-407E-A947-70E740481C1C}">
+                          <a14:useLocalDpi xmlns:a14="http://schemas.microsoft.com/office/drawing/2010/main" val="0"/>
+                        </a:ext>
+                      </a:extLst>
+                    </a:blip>
+                    <a:stretch>
+                      <a:fillRect/>
+                    </a:stretch>
+                  </pic:blipFill>
+                  <pic:spPr>
+                    <a:xfrm>
+                      <a:off x="0" y="0"/>
+                      <a:ext cx="5943600" cy="3075305"/>
+                    </a:xfrm>
+                    <a:prstGeom prst="rect">
+                      <a:avLst/>
+                    </a:prstGeom>
+                  </pic:spPr>
+                </pic:pic>
+              </a:graphicData>
+            </a:graphic>
+          </wp:inline>
+        </w:drawing>
+      </w:r>
+      <w:r>
+        <w:rPr>
+          <w:b/>
+          <w:noProof/>
+          <w:sz w:val="28"/>
+        </w:rPr>
+        <w:drawing>
+          <wp:inline distT="0" distB="0" distL="0" distR="0">
+            <wp:extent cx="5943600" cy="3075305"/>
+            <wp:effectExtent l="0" t="0" r="0" b="0"/>
+            <wp:docPr id="21" name="Picture 21"/>
+            <wp:cNvGraphicFramePr>
+              <a:graphicFrameLocks xmlns:a="http://schemas.openxmlformats.org/drawingml/2006/main" noChangeAspect="1"/>
+            </wp:cNvGraphicFramePr>
+            <a:graphic xmlns:a="http://schemas.openxmlformats.org/drawingml/2006/main">
+              <a:graphicData uri="http://schemas.openxmlformats.org/drawingml/2006/picture">
+                <pic:pic xmlns:pic="http://schemas.openxmlformats.org/drawingml/2006/picture">
+                  <pic:nvPicPr>
+                    <pic:cNvPr id="21" name="composite_diagram4.png"/>
+                    <pic:cNvPicPr/>
+                  </pic:nvPicPr>
+                  <pic:blipFill>
+                    <a:blip r:embed="rId24">
+                      <a:extLst>
+                        <a:ext uri="{28A0092B-C50C-407E-A947-70E740481C1C}">
+                          <a14:useLocalDpi xmlns:a14="http://schemas.microsoft.com/office/drawing/2010/main" val="0"/>
+                        </a:ext>
+                      </a:extLst>
+                    </a:blip>
+                    <a:stretch>
+                      <a:fillRect/>
+                    </a:stretch>
+                  </pic:blipFill>
+                  <pic:spPr>
+                    <a:xfrm>
+                      <a:off x="0" y="0"/>
+                      <a:ext cx="5943600" cy="3075305"/>
+                    </a:xfrm>
+                    <a:prstGeom prst="rect">
+                      <a:avLst/>
+                    </a:prstGeom>
+                  </pic:spPr>
+                </pic:pic>
+              </a:graphicData>
+            </a:graphic>
+          </wp:inline>
+        </w:drawing>
+      </w:r>
+    </w:p>
+    <w:p>
+      <w:pPr>
+        <w:rPr>
+          <w:b/>
+          <w:sz w:val="28"/>
+        </w:rPr>
+      </w:pPr>
+    </w:p>
+    <w:p>
+      <w:pPr>
+        <w:rPr>
+          <w:b/>
+          <w:sz w:val="28"/>
+        </w:rPr>
+      </w:pPr>
+    </w:p>
+    <w:p>
+      <w:pPr>
+        <w:rPr>
+          <w:b/>
+          <w:sz w:val="28"/>
+        </w:rPr>
+      </w:pPr>
+    </w:p>
+    <w:p>
+      <w:pPr>
+        <w:rPr>
+          <w:b/>
+          <w:sz w:val="28"/>
+        </w:rPr>
+      </w:pPr>
+    </w:p>
+    <w:p>
+      <w:pPr>
+        <w:rPr>
+          <w:b/>
+          <w:sz w:val="28"/>
+        </w:rPr>
+      </w:pPr>
+    </w:p>
+    <w:p>
+      <w:pPr>
+        <w:rPr>
+          <w:b/>
+          <w:sz w:val="28"/>
+        </w:rPr>
+      </w:pPr>
+      <w:bookmarkStart w:id="0" w:name="_GoBack"/>
+      <w:r>
+        <w:rPr>
+          <w:b/>
+          <w:sz w:val="28"/>
+        </w:rPr>
+        <w:lastRenderedPageBreak/>
+        <w:t>Deployment diagram</w:t>
+      </w:r>
+    </w:p>
+    <w:bookmarkEnd w:id="0"/>
+    <w:p>
+      <w:pPr>
+        <w:rPr>
+          <w:b/>
+          <w:sz w:val="28"/>
+        </w:rPr>
+      </w:pPr>
+      <w:r>
+        <w:rPr>
+          <w:b/>
+          <w:noProof/>
+          <w:sz w:val="28"/>
+        </w:rPr>
+        <w:drawing>
+          <wp:inline distT="0" distB="0" distL="0" distR="0">
+            <wp:extent cx="5943600" cy="3891915"/>
+            <wp:effectExtent l="0" t="0" r="0" b="0"/>
+            <wp:docPr id="22" name="Picture 22"/>
+            <wp:cNvGraphicFramePr>
+              <a:graphicFrameLocks xmlns:a="http://schemas.openxmlformats.org/drawingml/2006/main" noChangeAspect="1"/>
+            </wp:cNvGraphicFramePr>
+            <a:graphic xmlns:a="http://schemas.openxmlformats.org/drawingml/2006/main">
+              <a:graphicData uri="http://schemas.openxmlformats.org/drawingml/2006/picture">
+                <pic:pic xmlns:pic="http://schemas.openxmlformats.org/drawingml/2006/picture">
+                  <pic:nvPicPr>
+                    <pic:cNvPr id="22" name="deployment_diagram.png"/>
+                    <pic:cNvPicPr/>
+                  </pic:nvPicPr>
+                  <pic:blipFill>
+                    <a:blip r:embed="rId25">
+                      <a:extLst>
+                        <a:ext uri="{28A0092B-C50C-407E-A947-70E740481C1C}">
+                          <a14:useLocalDpi xmlns:a14="http://schemas.microsoft.com/office/drawing/2010/main" val="0"/>
+                        </a:ext>
+                      </a:extLst>
+                    </a:blip>
+                    <a:stretch>
+                      <a:fillRect/>
+                    </a:stretch>
+                  </pic:blipFill>
+                  <pic:spPr>
+                    <a:xfrm>
+                      <a:off x="0" y="0"/>
+                      <a:ext cx="5943600" cy="3891915"/>
+                    </a:xfrm>
+                    <a:prstGeom prst="rect">
+                      <a:avLst/>
+                    </a:prstGeom>
+                  </pic:spPr>
+                </pic:pic>
+              </a:graphicData>
+            </a:graphic>
+          </wp:inline>
+        </w:drawing>
+      </w:r>
+    </w:p>
+    <w:p>
+      <w:pPr>
+        <w:rPr>
+          <w:b/>
+          <w:sz w:val="28"/>
+        </w:rPr>
+      </w:pPr>
+    </w:p>
+    <w:p>
+      <w:pPr>
+        <w:rPr>
+          <w:b/>
+          <w:sz w:val="28"/>
+        </w:rPr>
+      </w:pPr>
+    </w:p>
+    <w:p>
+      <w:pPr>
+        <w:rPr>
+          <w:b/>
+          <w:sz w:val="28"/>
+        </w:rPr>
+      </w:pPr>
+    </w:p>
+    <w:p>
+      <w:pPr>
+        <w:rPr>
+          <w:b/>
+          <w:sz w:val="28"/>
+        </w:rPr>
+      </w:pPr>
+    </w:p>
+    <w:p>
+      <w:pPr>
+        <w:rPr>
+          <w:b/>
+          <w:sz w:val="28"/>
+        </w:rPr>
+      </w:pPr>
+    </w:p>
     <w:sectPr>
       <w:pgSz w:w="12240" w:h="15840"/>
       <w:pgMar w:top="1440" w:right="1440" w:bottom="1440" w:left="1440" w:header="720" w:footer="720" w:gutter="0"/>

</xml_diff>